<commit_message>
Update Project 2 - Group 5 Proposal.docx
</commit_message>
<xml_diff>
--- a/Project 2 - Group 5 Proposal.docx
+++ b/Project 2 - Group 5 Proposal.docx
@@ -387,6 +387,15 @@
         </w:rPr>
         <w:t>Rebecca Kwon: database setup, load tables</w:t>
       </w:r>
+      <w:r>
+        <w:rPr>
+          <w:rFonts w:ascii="Segoe UI" w:eastAsia="Times New Roman" w:hAnsi="Segoe UI" w:cs="Segoe UI"/>
+          <w:color w:val="24292F"/>
+          <w:sz w:val="24"/>
+          <w:szCs w:val="24"/>
+        </w:rPr>
+        <w:t xml:space="preserve"> and technical report.</w:t>
+      </w:r>
     </w:p>
     <w:p>
       <w:pPr>
@@ -412,6 +421,15 @@
         </w:rPr>
         <w:t>Mary Olaitan: happiness csv extraction + transformation</w:t>
       </w:r>
+      <w:r>
+        <w:rPr>
+          <w:rFonts w:ascii="Segoe UI" w:eastAsia="Times New Roman" w:hAnsi="Segoe UI" w:cs="Segoe UI"/>
+          <w:color w:val="24292F"/>
+          <w:sz w:val="24"/>
+          <w:szCs w:val="24"/>
+        </w:rPr>
+        <w:t>.</w:t>
+      </w:r>
     </w:p>
     <w:p>
       <w:pPr>
@@ -457,6 +475,15 @@
         </w:rPr>
         <w:t xml:space="preserve"> csv extraction + transformation</w:t>
       </w:r>
+      <w:r>
+        <w:rPr>
+          <w:rFonts w:ascii="Segoe UI" w:eastAsia="Times New Roman" w:hAnsi="Segoe UI" w:cs="Segoe UI"/>
+          <w:color w:val="24292F"/>
+          <w:sz w:val="24"/>
+          <w:szCs w:val="24"/>
+        </w:rPr>
+        <w:t>.</w:t>
+      </w:r>
     </w:p>
     <w:p>
       <w:pPr>
@@ -482,33 +509,16 @@
         </w:rPr>
         <w:t>Daniel Garza: tobacco15+ csv extraction + transformation</w:t>
       </w:r>
+      <w:r>
+        <w:rPr>
+          <w:rFonts w:ascii="Segoe UI" w:eastAsia="Times New Roman" w:hAnsi="Segoe UI" w:cs="Segoe UI"/>
+          <w:color w:val="24292F"/>
+          <w:sz w:val="24"/>
+          <w:szCs w:val="24"/>
+        </w:rPr>
+        <w:t>.</w:t>
+      </w:r>
     </w:p>
-    <w:p>
-      <w:pPr>
-        <w:numPr>
-          <w:ilvl w:val="0"/>
-          <w:numId w:val="2"/>
-        </w:numPr>
-        <w:shd w:val="clear" w:color="auto" w:fill="FFFFFF"/>
-        <w:spacing w:before="60" w:after="100" w:afterAutospacing="1" w:line="240" w:lineRule="auto"/>
-        <w:rPr>
-          <w:rFonts w:ascii="Segoe UI" w:eastAsia="Times New Roman" w:hAnsi="Segoe UI" w:cs="Segoe UI"/>
-          <w:color w:val="24292F"/>
-          <w:sz w:val="24"/>
-          <w:szCs w:val="24"/>
-        </w:rPr>
-      </w:pPr>
-      <w:r>
-        <w:rPr>
-          <w:rFonts w:ascii="Segoe UI" w:eastAsia="Times New Roman" w:hAnsi="Segoe UI" w:cs="Segoe UI"/>
-          <w:color w:val="24292F"/>
-          <w:sz w:val="24"/>
-          <w:szCs w:val="24"/>
-        </w:rPr>
-        <w:t>Kristen Wilder: technical report</w:t>
-      </w:r>
-    </w:p>
-    <w:p/>
     <w:sectPr>
       <w:pgSz w:w="12240" w:h="15840"/>
       <w:pgMar w:top="1440" w:right="1440" w:bottom="1440" w:left="1440" w:header="720" w:footer="720" w:gutter="0"/>

</xml_diff>